<commit_message>
Added darker draft logo
</commit_message>
<xml_diff>
--- a/documents/DRAFT.docx
+++ b/documents/DRAFT.docx
@@ -10,16 +10,16 @@
         <mc:AlternateContent>
           <mc:Choice Requires="wps">
             <w:drawing>
-              <wp:anchor distT="0" distB="0" distL="114300" distR="114300" simplePos="0" relativeHeight="251659264" behindDoc="0" locked="0" layoutInCell="1" allowOverlap="1" wp14:anchorId="7364FA58" wp14:editId="0112E601">
+              <wp:anchor distT="0" distB="0" distL="114300" distR="114300" simplePos="0" relativeHeight="251659264" behindDoc="0" locked="0" layoutInCell="1" allowOverlap="1" wp14:anchorId="7364FA58" wp14:editId="4B8AD118">
                 <wp:simplePos x="0" y="0"/>
                 <wp:positionH relativeFrom="page">
-                  <wp:posOffset>-154305</wp:posOffset>
+                  <wp:posOffset>-51435</wp:posOffset>
                 </wp:positionH>
                 <wp:positionV relativeFrom="paragraph">
-                  <wp:posOffset>779458</wp:posOffset>
+                  <wp:posOffset>941061</wp:posOffset>
                 </wp:positionV>
-                <wp:extent cx="8246745" cy="3088640"/>
-                <wp:effectExtent l="95250" t="1714500" r="78105" b="1731010"/>
+                <wp:extent cx="8246745" cy="3188970"/>
+                <wp:effectExtent l="133350" t="1714500" r="192405" b="1725930"/>
                 <wp:wrapNone/>
                 <wp:docPr id="1" name="Text Box 1"/>
                 <wp:cNvGraphicFramePr/>
@@ -30,7 +30,7 @@
                       <wps:spPr>
                         <a:xfrm rot="19910720">
                           <a:off x="0" y="0"/>
-                          <a:ext cx="8246745" cy="3088640"/>
+                          <a:ext cx="8246745" cy="3188970"/>
                         </a:xfrm>
                         <a:prstGeom prst="rect">
                           <a:avLst/>
@@ -44,10 +44,11 @@
                         <w:txbxContent>
                           <w:p>
                             <w:pPr>
+                              <w:spacing w:after="0" w:line="192" w:lineRule="auto"/>
                               <w:jc w:val="center"/>
                               <w:rPr>
                                 <w:rFonts w:ascii="Arial" w:hAnsi="Arial" w:cs="Arial"/>
-                                <w:color w:val="C00000"/>
+                                <w:color w:val="FF0000"/>
                                 <w:sz w:val="360"/>
                                 <w:szCs w:val="360"/>
                                 <w:lang w:val="en-US"/>
@@ -58,8 +59,8 @@
                                 </w14:textOutline>
                                 <w14:textFill>
                                   <w14:solidFill>
-                                    <w14:srgbClr w14:val="C00000">
-                                      <w14:alpha w14:val="90000"/>
+                                    <w14:srgbClr w14:val="FF0000">
+                                      <w14:alpha w14:val="50000"/>
                                     </w14:srgbClr>
                                   </w14:solidFill>
                                 </w14:textFill>
@@ -68,7 +69,7 @@
                             <w:r>
                               <w:rPr>
                                 <w:rFonts w:ascii="Arial" w:hAnsi="Arial" w:cs="Arial"/>
-                                <w:color w:val="C00000"/>
+                                <w:color w:val="FF0000"/>
                                 <w:sz w:val="360"/>
                                 <w:szCs w:val="360"/>
                                 <w:lang w:val="en-US"/>
@@ -79,13 +80,57 @@
                                 </w14:textOutline>
                                 <w14:textFill>
                                   <w14:solidFill>
-                                    <w14:srgbClr w14:val="C00000">
-                                      <w14:alpha w14:val="90000"/>
+                                    <w14:srgbClr w14:val="FF0000">
+                                      <w14:alpha w14:val="50000"/>
                                     </w14:srgbClr>
                                   </w14:solidFill>
                                 </w14:textFill>
                               </w:rPr>
                               <w:t>DRAFT</w:t>
+                            </w:r>
+                            <w:r>
+                              <w:rPr>
+                                <w:rFonts w:ascii="Arial" w:hAnsi="Arial" w:cs="Arial"/>
+                                <w:color w:val="FF0000"/>
+                                <w:sz w:val="360"/>
+                                <w:szCs w:val="360"/>
+                                <w:lang w:val="en-US"/>
+                                <w14:textOutline w14:w="0" w14:cap="flat" w14:cmpd="sng" w14:algn="ctr">
+                                  <w14:noFill/>
+                                  <w14:prstDash w14:val="solid"/>
+                                  <w14:round/>
+                                </w14:textOutline>
+                                <w14:textFill>
+                                  <w14:solidFill>
+                                    <w14:srgbClr w14:val="FF0000">
+                                      <w14:alpha w14:val="50000"/>
+                                    </w14:srgbClr>
+                                  </w14:solidFill>
+                                </w14:textFill>
+                              </w:rPr>
+                              <w:br/>
+                            </w:r>
+                            <w:r>
+                              <w:rPr>
+                                <w:rFonts w:ascii="Arial" w:hAnsi="Arial" w:cs="Arial"/>
+                                <w:color w:val="FF0000"/>
+                                <w:sz w:val="80"/>
+                                <w:szCs w:val="80"/>
+                                <w:lang w:val="en-US"/>
+                                <w14:textOutline w14:w="0" w14:cap="flat" w14:cmpd="sng" w14:algn="ctr">
+                                  <w14:noFill/>
+                                  <w14:prstDash w14:val="solid"/>
+                                  <w14:round/>
+                                </w14:textOutline>
+                                <w14:textFill>
+                                  <w14:solidFill>
+                                    <w14:srgbClr w14:val="FF0000">
+                                      <w14:alpha w14:val="50000"/>
+                                    </w14:srgbClr>
+                                  </w14:solidFill>
+                                </w14:textFill>
+                              </w:rPr>
+                              <w:t>valid until __date__</w:t>
                             </w:r>
                           </w:p>
                         </w:txbxContent>
@@ -114,15 +159,16 @@
                 <v:stroke joinstyle="miter"/>
                 <v:path gradientshapeok="t" o:connecttype="rect"/>
               </v:shapetype>
-              <v:shape id="Text Box 1" o:spid="_x0000_s1026" type="#_x0000_t202" style="position:absolute;margin-left:-12.15pt;margin-top:61.35pt;width:649.35pt;height:243.2pt;rotation:-1845144fd;z-index:251659264;visibility:visible;mso-wrap-style:square;mso-width-percent:0;mso-height-percent:0;mso-wrap-distance-left:9pt;mso-wrap-distance-top:0;mso-wrap-distance-right:9pt;mso-wrap-distance-bottom:0;mso-position-horizontal:absolute;mso-position-horizontal-relative:page;mso-position-vertical:absolute;mso-position-vertical-relative:text;mso-width-percent:0;mso-height-percent:0;mso-width-relative:margin;mso-height-relative:margin;v-text-anchor:top" o:gfxdata="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" filled="f" stroked="f">
+              <v:shape id="Text Box 1" o:spid="_x0000_s1026" type="#_x0000_t202" style="position:absolute;margin-left:-4.05pt;margin-top:74.1pt;width:649.35pt;height:251.1pt;rotation:-1845144fd;z-index:251659264;visibility:visible;mso-wrap-style:square;mso-width-percent:0;mso-height-percent:0;mso-wrap-distance-left:9pt;mso-wrap-distance-top:0;mso-wrap-distance-right:9pt;mso-wrap-distance-bottom:0;mso-position-horizontal:absolute;mso-position-horizontal-relative:page;mso-position-vertical:absolute;mso-position-vertical-relative:text;mso-width-percent:0;mso-height-percent:0;mso-width-relative:margin;mso-height-relative:margin;v-text-anchor:top" o:gfxdata="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" filled="f" stroked="f">
                 <v:textbox>
                   <w:txbxContent>
                     <w:p>
                       <w:pPr>
+                        <w:spacing w:after="0" w:line="192" w:lineRule="auto"/>
                         <w:jc w:val="center"/>
                         <w:rPr>
                           <w:rFonts w:ascii="Arial" w:hAnsi="Arial" w:cs="Arial"/>
-                          <w:color w:val="C00000"/>
+                          <w:color w:val="FF0000"/>
                           <w:sz w:val="360"/>
                           <w:szCs w:val="360"/>
                           <w:lang w:val="en-US"/>
@@ -133,8 +179,8 @@
                           </w14:textOutline>
                           <w14:textFill>
                             <w14:solidFill>
-                              <w14:srgbClr w14:val="C00000">
-                                <w14:alpha w14:val="90000"/>
+                              <w14:srgbClr w14:val="FF0000">
+                                <w14:alpha w14:val="50000"/>
                               </w14:srgbClr>
                             </w14:solidFill>
                           </w14:textFill>
@@ -143,7 +189,7 @@
                       <w:r>
                         <w:rPr>
                           <w:rFonts w:ascii="Arial" w:hAnsi="Arial" w:cs="Arial"/>
-                          <w:color w:val="C00000"/>
+                          <w:color w:val="FF0000"/>
                           <w:sz w:val="360"/>
                           <w:szCs w:val="360"/>
                           <w:lang w:val="en-US"/>
@@ -154,13 +200,57 @@
                           </w14:textOutline>
                           <w14:textFill>
                             <w14:solidFill>
-                              <w14:srgbClr w14:val="C00000">
-                                <w14:alpha w14:val="90000"/>
+                              <w14:srgbClr w14:val="FF0000">
+                                <w14:alpha w14:val="50000"/>
                               </w14:srgbClr>
                             </w14:solidFill>
                           </w14:textFill>
                         </w:rPr>
                         <w:t>DRAFT</w:t>
+                      </w:r>
+                      <w:r>
+                        <w:rPr>
+                          <w:rFonts w:ascii="Arial" w:hAnsi="Arial" w:cs="Arial"/>
+                          <w:color w:val="FF0000"/>
+                          <w:sz w:val="360"/>
+                          <w:szCs w:val="360"/>
+                          <w:lang w:val="en-US"/>
+                          <w14:textOutline w14:w="0" w14:cap="flat" w14:cmpd="sng" w14:algn="ctr">
+                            <w14:noFill/>
+                            <w14:prstDash w14:val="solid"/>
+                            <w14:round/>
+                          </w14:textOutline>
+                          <w14:textFill>
+                            <w14:solidFill>
+                              <w14:srgbClr w14:val="FF0000">
+                                <w14:alpha w14:val="50000"/>
+                              </w14:srgbClr>
+                            </w14:solidFill>
+                          </w14:textFill>
+                        </w:rPr>
+                        <w:br/>
+                      </w:r>
+                      <w:r>
+                        <w:rPr>
+                          <w:rFonts w:ascii="Arial" w:hAnsi="Arial" w:cs="Arial"/>
+                          <w:color w:val="FF0000"/>
+                          <w:sz w:val="80"/>
+                          <w:szCs w:val="80"/>
+                          <w:lang w:val="en-US"/>
+                          <w14:textOutline w14:w="0" w14:cap="flat" w14:cmpd="sng" w14:algn="ctr">
+                            <w14:noFill/>
+                            <w14:prstDash w14:val="solid"/>
+                            <w14:round/>
+                          </w14:textOutline>
+                          <w14:textFill>
+                            <w14:solidFill>
+                              <w14:srgbClr w14:val="FF0000">
+                                <w14:alpha w14:val="50000"/>
+                              </w14:srgbClr>
+                            </w14:solidFill>
+                          </w14:textFill>
+                        </w:rPr>
+                        <w:t>valid until __date__</w:t>
                       </w:r>
                     </w:p>
                   </w:txbxContent>
@@ -178,18 +268,18 @@
         <mc:AlternateContent>
           <mc:Choice Requires="wps">
             <w:drawing>
-              <wp:anchor distT="0" distB="0" distL="114300" distR="114300" simplePos="0" relativeHeight="251661312" behindDoc="0" locked="0" layoutInCell="1" allowOverlap="1" wp14:anchorId="797F940F" wp14:editId="5092ACE3">
+              <wp:anchor distT="0" distB="0" distL="114300" distR="114300" simplePos="0" relativeHeight="251661312" behindDoc="0" locked="0" layoutInCell="1" allowOverlap="1" wp14:anchorId="1B609F1C" wp14:editId="2D272402">
                 <wp:simplePos x="0" y="0"/>
                 <wp:positionH relativeFrom="page">
-                  <wp:posOffset>-154305</wp:posOffset>
+                  <wp:posOffset>-38100</wp:posOffset>
                 </wp:positionH>
                 <wp:positionV relativeFrom="paragraph">
-                  <wp:posOffset>5103182</wp:posOffset>
+                  <wp:posOffset>5495612</wp:posOffset>
                 </wp:positionV>
-                <wp:extent cx="8246745" cy="3088640"/>
-                <wp:effectExtent l="95250" t="1714500" r="78105" b="1731010"/>
+                <wp:extent cx="8246745" cy="3188970"/>
+                <wp:effectExtent l="133350" t="1714500" r="192405" b="1725930"/>
                 <wp:wrapNone/>
-                <wp:docPr id="2" name="Text Box 2"/>
+                <wp:docPr id="3" name="Text Box 3"/>
                 <wp:cNvGraphicFramePr/>
                 <a:graphic xmlns:a="http://schemas.openxmlformats.org/drawingml/2006/main">
                   <a:graphicData uri="http://schemas.microsoft.com/office/word/2010/wordprocessingShape">
@@ -198,7 +288,7 @@
                       <wps:spPr>
                         <a:xfrm rot="19910720">
                           <a:off x="0" y="0"/>
-                          <a:ext cx="8246745" cy="3088640"/>
+                          <a:ext cx="8246745" cy="3188970"/>
                         </a:xfrm>
                         <a:prstGeom prst="rect">
                           <a:avLst/>
@@ -212,10 +302,11 @@
                         <w:txbxContent>
                           <w:p>
                             <w:pPr>
+                              <w:spacing w:after="0" w:line="192" w:lineRule="auto"/>
                               <w:jc w:val="center"/>
                               <w:rPr>
                                 <w:rFonts w:ascii="Arial" w:hAnsi="Arial" w:cs="Arial"/>
-                                <w:color w:val="C00000"/>
+                                <w:color w:val="FF0000"/>
                                 <w:sz w:val="360"/>
                                 <w:szCs w:val="360"/>
                                 <w:lang w:val="en-US"/>
@@ -226,8 +317,8 @@
                                 </w14:textOutline>
                                 <w14:textFill>
                                   <w14:solidFill>
-                                    <w14:srgbClr w14:val="C00000">
-                                      <w14:alpha w14:val="90000"/>
+                                    <w14:srgbClr w14:val="FF0000">
+                                      <w14:alpha w14:val="50000"/>
                                     </w14:srgbClr>
                                   </w14:solidFill>
                                 </w14:textFill>
@@ -236,7 +327,7 @@
                             <w:r>
                               <w:rPr>
                                 <w:rFonts w:ascii="Arial" w:hAnsi="Arial" w:cs="Arial"/>
-                                <w:color w:val="C00000"/>
+                                <w:color w:val="FF0000"/>
                                 <w:sz w:val="360"/>
                                 <w:szCs w:val="360"/>
                                 <w:lang w:val="en-US"/>
@@ -247,13 +338,57 @@
                                 </w14:textOutline>
                                 <w14:textFill>
                                   <w14:solidFill>
-                                    <w14:srgbClr w14:val="C00000">
-                                      <w14:alpha w14:val="90000"/>
+                                    <w14:srgbClr w14:val="FF0000">
+                                      <w14:alpha w14:val="50000"/>
                                     </w14:srgbClr>
                                   </w14:solidFill>
                                 </w14:textFill>
                               </w:rPr>
                               <w:t>DRAFT</w:t>
+                            </w:r>
+                            <w:r>
+                              <w:rPr>
+                                <w:rFonts w:ascii="Arial" w:hAnsi="Arial" w:cs="Arial"/>
+                                <w:color w:val="FF0000"/>
+                                <w:sz w:val="360"/>
+                                <w:szCs w:val="360"/>
+                                <w:lang w:val="en-US"/>
+                                <w14:textOutline w14:w="0" w14:cap="flat" w14:cmpd="sng" w14:algn="ctr">
+                                  <w14:noFill/>
+                                  <w14:prstDash w14:val="solid"/>
+                                  <w14:round/>
+                                </w14:textOutline>
+                                <w14:textFill>
+                                  <w14:solidFill>
+                                    <w14:srgbClr w14:val="FF0000">
+                                      <w14:alpha w14:val="50000"/>
+                                    </w14:srgbClr>
+                                  </w14:solidFill>
+                                </w14:textFill>
+                              </w:rPr>
+                              <w:br/>
+                            </w:r>
+                            <w:r>
+                              <w:rPr>
+                                <w:rFonts w:ascii="Arial" w:hAnsi="Arial" w:cs="Arial"/>
+                                <w:color w:val="FF0000"/>
+                                <w:sz w:val="80"/>
+                                <w:szCs w:val="80"/>
+                                <w:lang w:val="en-US"/>
+                                <w14:textOutline w14:w="0" w14:cap="flat" w14:cmpd="sng" w14:algn="ctr">
+                                  <w14:noFill/>
+                                  <w14:prstDash w14:val="solid"/>
+                                  <w14:round/>
+                                </w14:textOutline>
+                                <w14:textFill>
+                                  <w14:solidFill>
+                                    <w14:srgbClr w14:val="FF0000">
+                                      <w14:alpha w14:val="50000"/>
+                                    </w14:srgbClr>
+                                  </w14:solidFill>
+                                </w14:textFill>
+                              </w:rPr>
+                              <w:t>valid until __date__</w:t>
                             </w:r>
                           </w:p>
                         </w:txbxContent>
@@ -278,16 +413,16 @@
           </mc:Choice>
           <mc:Fallback>
             <w:pict>
-              <v:shape w14:anchorId="797F940F" id="Text Box 2" o:spid="_x0000_s1027" type="#_x0000_t202" style="position:absolute;margin-left:-12.15pt;margin-top:401.85pt;width:649.35pt;height:243.2pt;rotation:-1845144fd;z-index:251661312;visibility:visible;mso-wrap-style:square;mso-width-percent:0;mso-height-percent:0;mso-wrap-distance-left:9pt;mso-wrap-distance-top:0;mso-wrap-distance-right:9pt;mso-wrap-distance-bottom:0;mso-position-horizontal:absolute;mso-position-horizontal-relative:page;mso-position-vertical:absolute;mso-position-vertical-relative:text;mso-width-percent:0;mso-height-percent:0;mso-width-relative:margin;mso-height-relative:margin;v-text-anchor:top" o:gfxdata="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" filled="f" stroked="f">
-                <v:fill o:detectmouseclick="t"/>
+              <v:shape w14:anchorId="1B609F1C" id="Text Box 3" o:spid="_x0000_s1027" type="#_x0000_t202" style="position:absolute;margin-left:-3pt;margin-top:432.75pt;width:649.35pt;height:251.1pt;rotation:-1845144fd;z-index:251661312;visibility:visible;mso-wrap-style:square;mso-width-percent:0;mso-height-percent:0;mso-wrap-distance-left:9pt;mso-wrap-distance-top:0;mso-wrap-distance-right:9pt;mso-wrap-distance-bottom:0;mso-position-horizontal:absolute;mso-position-horizontal-relative:page;mso-position-vertical:absolute;mso-position-vertical-relative:text;mso-width-percent:0;mso-height-percent:0;mso-width-relative:margin;mso-height-relative:margin;v-text-anchor:top" o:gfxdata="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" filled="f" stroked="f">
                 <v:textbox>
                   <w:txbxContent>
                     <w:p>
                       <w:pPr>
+                        <w:spacing w:after="0" w:line="192" w:lineRule="auto"/>
                         <w:jc w:val="center"/>
                         <w:rPr>
                           <w:rFonts w:ascii="Arial" w:hAnsi="Arial" w:cs="Arial"/>
-                          <w:color w:val="C00000"/>
+                          <w:color w:val="FF0000"/>
                           <w:sz w:val="360"/>
                           <w:szCs w:val="360"/>
                           <w:lang w:val="en-US"/>
@@ -298,8 +433,8 @@
                           </w14:textOutline>
                           <w14:textFill>
                             <w14:solidFill>
-                              <w14:srgbClr w14:val="C00000">
-                                <w14:alpha w14:val="90000"/>
+                              <w14:srgbClr w14:val="FF0000">
+                                <w14:alpha w14:val="50000"/>
                               </w14:srgbClr>
                             </w14:solidFill>
                           </w14:textFill>
@@ -308,7 +443,7 @@
                       <w:r>
                         <w:rPr>
                           <w:rFonts w:ascii="Arial" w:hAnsi="Arial" w:cs="Arial"/>
-                          <w:color w:val="C00000"/>
+                          <w:color w:val="FF0000"/>
                           <w:sz w:val="360"/>
                           <w:szCs w:val="360"/>
                           <w:lang w:val="en-US"/>
@@ -319,13 +454,57 @@
                           </w14:textOutline>
                           <w14:textFill>
                             <w14:solidFill>
-                              <w14:srgbClr w14:val="C00000">
-                                <w14:alpha w14:val="90000"/>
+                              <w14:srgbClr w14:val="FF0000">
+                                <w14:alpha w14:val="50000"/>
                               </w14:srgbClr>
                             </w14:solidFill>
                           </w14:textFill>
                         </w:rPr>
                         <w:t>DRAFT</w:t>
+                      </w:r>
+                      <w:r>
+                        <w:rPr>
+                          <w:rFonts w:ascii="Arial" w:hAnsi="Arial" w:cs="Arial"/>
+                          <w:color w:val="FF0000"/>
+                          <w:sz w:val="360"/>
+                          <w:szCs w:val="360"/>
+                          <w:lang w:val="en-US"/>
+                          <w14:textOutline w14:w="0" w14:cap="flat" w14:cmpd="sng" w14:algn="ctr">
+                            <w14:noFill/>
+                            <w14:prstDash w14:val="solid"/>
+                            <w14:round/>
+                          </w14:textOutline>
+                          <w14:textFill>
+                            <w14:solidFill>
+                              <w14:srgbClr w14:val="FF0000">
+                                <w14:alpha w14:val="50000"/>
+                              </w14:srgbClr>
+                            </w14:solidFill>
+                          </w14:textFill>
+                        </w:rPr>
+                        <w:br/>
+                      </w:r>
+                      <w:r>
+                        <w:rPr>
+                          <w:rFonts w:ascii="Arial" w:hAnsi="Arial" w:cs="Arial"/>
+                          <w:color w:val="FF0000"/>
+                          <w:sz w:val="80"/>
+                          <w:szCs w:val="80"/>
+                          <w:lang w:val="en-US"/>
+                          <w14:textOutline w14:w="0" w14:cap="flat" w14:cmpd="sng" w14:algn="ctr">
+                            <w14:noFill/>
+                            <w14:prstDash w14:val="solid"/>
+                            <w14:round/>
+                          </w14:textOutline>
+                          <w14:textFill>
+                            <w14:solidFill>
+                              <w14:srgbClr w14:val="FF0000">
+                                <w14:alpha w14:val="50000"/>
+                              </w14:srgbClr>
+                            </w14:solidFill>
+                          </w14:textFill>
+                        </w:rPr>
+                        <w:t>valid until __date__</w:t>
                       </w:r>
                     </w:p>
                   </w:txbxContent>

</xml_diff>